<commit_message>
Final push for 594
</commit_message>
<xml_diff>
--- a/User Manual.docx
+++ b/User Manual.docx
@@ -10,6 +10,7 @@
           <w:docPartUnique/>
         </w:docPartObj>
       </w:sdtPr>
+      <w:sdtEndPr/>
       <w:sdtContent>
         <w:p>
           <w:r>
@@ -134,6 +135,7 @@
                                     <w:dataBinding w:prefixMappings="xmlns:ns0='http://purl.org/dc/elements/1.1/' xmlns:ns1='http://schemas.openxmlformats.org/package/2006/metadata/core-properties' " w:xpath="/ns1:coreProperties[1]/ns0:creator[1]" w:storeItemID="{6C3C8BC8-F283-45AE-878A-BAB7291924A1}"/>
                                     <w:text/>
                                   </w:sdtPr>
+                                  <w:sdtEndPr/>
                                   <w:sdtContent>
                                     <w:p>
                                       <w:pPr>
@@ -220,6 +222,7 @@
                                     <w:dataBinding w:prefixMappings="xmlns:ns0='http://purl.org/dc/elements/1.1/' xmlns:ns1='http://schemas.openxmlformats.org/package/2006/metadata/core-properties' " w:xpath="/ns1:coreProperties[1]/ns0:title[1]" w:storeItemID="{6C3C8BC8-F283-45AE-878A-BAB7291924A1}"/>
                                     <w:text/>
                                   </w:sdtPr>
+                                  <w:sdtEndPr/>
                                   <w:sdtContent>
                                     <w:p>
                                       <w:pPr>
@@ -320,6 +323,7 @@
                               <w:dataBinding w:prefixMappings="xmlns:ns0='http://purl.org/dc/elements/1.1/' xmlns:ns1='http://schemas.openxmlformats.org/package/2006/metadata/core-properties' " w:xpath="/ns1:coreProperties[1]/ns0:creator[1]" w:storeItemID="{6C3C8BC8-F283-45AE-878A-BAB7291924A1}"/>
                               <w:text/>
                             </w:sdtPr>
+                            <w:sdtEndPr/>
                             <w:sdtContent>
                               <w:p>
                                 <w:pPr>
@@ -374,6 +378,7 @@
                               <w:dataBinding w:prefixMappings="xmlns:ns0='http://purl.org/dc/elements/1.1/' xmlns:ns1='http://schemas.openxmlformats.org/package/2006/metadata/core-properties' " w:xpath="/ns1:coreProperties[1]/ns0:title[1]" w:storeItemID="{6C3C8BC8-F283-45AE-878A-BAB7291924A1}"/>
                               <w:text/>
                             </w:sdtPr>
+                            <w:sdtEndPr/>
                             <w:sdtContent>
                               <w:p>
                                 <w:pPr>
@@ -851,8 +856,89 @@
     <w:p>
       <w:pPr>
         <w:jc w:val="center"/>
+        <w:rPr>
+          <w:sz w:val="44"/>
+          <w:szCs w:val="44"/>
+        </w:rPr>
       </w:pPr>
-      <w:r>
+    </w:p>
+    <w:p>
+      <w:pPr>
+        <w:jc w:val="center"/>
+        <w:rPr>
+          <w:sz w:val="44"/>
+          <w:szCs w:val="44"/>
+        </w:rPr>
+      </w:pPr>
+    </w:p>
+    <w:p>
+      <w:pPr>
+        <w:jc w:val="center"/>
+        <w:rPr>
+          <w:sz w:val="44"/>
+          <w:szCs w:val="44"/>
+        </w:rPr>
+      </w:pPr>
+    </w:p>
+    <w:p>
+      <w:pPr>
+        <w:jc w:val="center"/>
+        <w:rPr>
+          <w:sz w:val="44"/>
+          <w:szCs w:val="44"/>
+        </w:rPr>
+      </w:pPr>
+    </w:p>
+    <w:p>
+      <w:pPr>
+        <w:jc w:val="center"/>
+        <w:rPr>
+          <w:sz w:val="44"/>
+          <w:szCs w:val="44"/>
+        </w:rPr>
+      </w:pPr>
+    </w:p>
+    <w:p>
+      <w:pPr>
+        <w:jc w:val="center"/>
+        <w:rPr>
+          <w:sz w:val="44"/>
+          <w:szCs w:val="44"/>
+        </w:rPr>
+      </w:pPr>
+    </w:p>
+    <w:p>
+      <w:pPr>
+        <w:jc w:val="center"/>
+        <w:rPr>
+          <w:sz w:val="44"/>
+          <w:szCs w:val="44"/>
+        </w:rPr>
+      </w:pPr>
+    </w:p>
+    <w:p>
+      <w:pPr>
+        <w:jc w:val="center"/>
+        <w:rPr>
+          <w:sz w:val="44"/>
+          <w:szCs w:val="44"/>
+        </w:rPr>
+      </w:pPr>
+    </w:p>
+    <w:p>
+      <w:pPr>
+        <w:jc w:val="center"/>
+        <w:rPr>
+          <w:sz w:val="44"/>
+          <w:szCs w:val="44"/>
+        </w:rPr>
+      </w:pPr>
+      <w:r>
+        <w:rPr>
+          <w:sz w:val="44"/>
+          <w:szCs w:val="44"/>
+        </w:rPr>
+        <w:lastRenderedPageBreak/>
         <w:t>UHHHH… WHAT AM I LOOKING AT?</w:t>
       </w:r>
     </w:p>
@@ -887,31 +973,311 @@
         <w:t xml:space="preserve"> in any of the calls this is the best we can do. The target is calculated by comparing the most recent periods’ EPS with an average of its last five years’. This projected growth (or shrinkage) is </w:t>
       </w:r>
       <w:r>
-        <w:t>compounded into the FCF over Shares multiple. This shows what, without market forces, the company should be valuated at based on its earnings and cash flow. Of course, in the actual market the stock prices won’t reflect this value at all, especially for tech companies with often unhealthy funda</w:t>
+        <w:t xml:space="preserve">compounded into the </w:t>
+      </w:r>
+      <w:r>
+        <w:t>Equity</w:t>
+      </w:r>
+      <w:r>
+        <w:t xml:space="preserve"> over Shares multiple. This shows what, without market forces, the company should be valuated at based on its earnings. Of course, in the actual market the stock prices won’t reflect this value at all, especially for tech companies with often unhealthy fundamentals!</w:t>
+      </w:r>
+    </w:p>
+    <w:p>
+      <w:r>
+        <w:rPr>
+          <w:b/>
+        </w:rPr>
+        <w:t>EPS (Earnings per Share):</w:t>
+      </w:r>
+      <w:r>
+        <w:t xml:space="preserve"> This shows the ratio between the company’s income versus its number of shares. This is often used as a “hype” indicator as companies with EPS that are too low when their stock prices are high or growing shows that the market may be being over-optimistic about these firms. </w:t>
+      </w:r>
+    </w:p>
+    <w:p>
+      <w:r>
+        <w:rPr>
+          <w:b/>
+        </w:rPr>
+        <w:t xml:space="preserve">Equity/Share: </w:t>
+      </w:r>
+      <w:r>
+        <w:t xml:space="preserve">Equity over share shows the “book value” of how much stocks are worth on paper without the impact of market forces. It demonstrates the fundamental value of the company. It can also be used to evaluate industry multiples.  </w:t>
+      </w:r>
+    </w:p>
+    <w:p>
+      <w:r>
+        <w:rPr>
+          <w:b/>
+        </w:rPr>
+        <w:t xml:space="preserve">FCF: </w:t>
+      </w:r>
+      <w:r>
+        <w:t>Free Cash Flow—the most basic measure of fundamental analysis. It is the amount of cash leftover after subtracting the amount required to maintain the company’s current assets</w:t>
+      </w:r>
+      <w:r>
+        <w:t>. This is an important measure because FCF can be used to expand the company’s business—thereby providing its shareholders even more value! It is an indicator of the company’s potential.</w:t>
+      </w:r>
+    </w:p>
+    <w:p>
+      <w:r>
+        <w:rPr>
+          <w:b/>
+        </w:rPr>
+        <w:t>FCF/Share:</w:t>
+      </w:r>
+      <w:r>
+        <w:rPr>
+          <w:b/>
+        </w:rPr>
+        <w:t xml:space="preserve"> </w:t>
+      </w:r>
+      <w:r>
+        <w:t xml:space="preserve">Free Cash Flow over Shares shows what potential value the company may have for its shareholders. </w:t>
+      </w:r>
+      <w:r>
+        <w:t>It’s importance/value differs wildly by industry</w:t>
+      </w:r>
+    </w:p>
+    <w:p>
+      <w:r>
+        <w:rPr>
+          <w:b/>
+        </w:rPr>
+        <w:t>D/E</w:t>
+      </w:r>
+      <w:r>
+        <w:rPr>
+          <w:b/>
+        </w:rPr>
+        <w:t xml:space="preserve"> :</w:t>
+      </w:r>
+      <w:r>
+        <w:rPr>
+          <w:b/>
+        </w:rPr>
+        <w:t xml:space="preserve"> </w:t>
+      </w:r>
+      <w:r>
+        <w:t>Debt</w:t>
+      </w:r>
+      <w:r>
+        <w:t xml:space="preserve"> over Equity</w:t>
+      </w:r>
+      <w:r>
+        <w:t xml:space="preserve"> evaluates </w:t>
+      </w:r>
+      <w:r>
+        <w:t>the composition of the company’s Asset and is a common indicator of how healthy the company’s operation is. Also the “standard” D/E is industry-specific, it is never a good thing to see a D/E that is too high as incurring too much debt is often a very bad sign of a company’s operations. With that being said, if a company’s D/E is very low it might signal a fundraising opportunity by issuing more bonds!</w:t>
+      </w:r>
+    </w:p>
+    <w:p/>
+    <w:p>
+      <w:r>
+        <w:t xml:space="preserve">The main takeaway is that for someone interested in equity analysis, these metrics paint a fairly holistic picture of the company for its shareholders. Combined with industry ratios, they provide great insight as to how a particular company is doing relative to its peers and whether they represent a good investment opportunity or not! </w:t>
+      </w:r>
+    </w:p>
+    <w:p/>
+    <w:p/>
+    <w:p/>
+    <w:p/>
+    <w:p>
+      <w:pPr>
+        <w:jc w:val="center"/>
+        <w:rPr>
+          <w:sz w:val="44"/>
+          <w:szCs w:val="44"/>
+        </w:rPr>
+      </w:pPr>
+      <w:r>
+        <w:rPr>
+          <w:sz w:val="44"/>
+          <w:szCs w:val="44"/>
+        </w:rPr>
+        <w:lastRenderedPageBreak/>
+        <w:t>CLASSES</w:t>
+      </w:r>
+      <w:r>
+        <w:rPr>
+          <w:sz w:val="44"/>
+          <w:szCs w:val="44"/>
+        </w:rPr>
+        <w:t>/MISC</w:t>
+      </w:r>
+    </w:p>
+    <w:p>
+      <w:r>
+        <w:t>index.html: The user interface which provides the search function for tickers and displays the data returned. It also issues POST and GET requests to the server.</w:t>
+      </w:r>
+    </w:p>
+    <w:p>
+      <w:r>
+        <w:t>server.js: A simple server with POST and GET functions that provides handles requests from the html page and uses apicalls to execute them.</w:t>
+      </w:r>
+    </w:p>
+    <w:p>
+      <w:r>
+        <w:t>apicalls.js: a collection of functions for making the API calls to dev.last10k.com and also provides communication with the NodeCommunicator.</w:t>
+      </w:r>
+    </w:p>
+    <w:p>
+      <w:r>
+        <w:t xml:space="preserve">FinDocAnalyzer: </w:t>
+      </w:r>
+      <w:r>
+        <w:t>This class provides a main method for running the NodeCommunicator</w:t>
+      </w:r>
+      <w:r>
+        <w:t>.</w:t>
+      </w:r>
+    </w:p>
+    <w:p>
+      <w:r>
+        <w:t>FinDocFactory: The abstract superclass for the financial document parser factories. It has the factory method.</w:t>
+      </w:r>
+    </w:p>
+    <w:p>
+      <w:r>
+        <w:t>BalanceFactory:</w:t>
+      </w:r>
+      <w:r>
+        <w:t xml:space="preserve"> The factory class for Balance Sheet Parsers</w:t>
+      </w:r>
+      <w:r>
+        <w:t>.</w:t>
+      </w:r>
+    </w:p>
+    <w:p>
+      <w:r>
+        <w:t xml:space="preserve">CashFlowFactory: </w:t>
+      </w:r>
+      <w:r>
+        <w:t>The factory class for Cash Flow Statement Parsers</w:t>
+      </w:r>
+      <w:r>
+        <w:t>.</w:t>
+      </w:r>
+    </w:p>
+    <w:p>
+      <w:r>
+        <w:t xml:space="preserve">IncomeFactory: </w:t>
+      </w:r>
+      <w:r>
+        <w:t>The factory class for generating Income Statement parsers</w:t>
+      </w:r>
+      <w:r>
+        <w:t>.</w:t>
+      </w:r>
+    </w:p>
+    <w:p>
+      <w:r>
+        <w:t xml:space="preserve">RatioFactory: </w:t>
+      </w:r>
+      <w:r>
+        <w:t>The factory class for Key Ratio Parsers</w:t>
+      </w:r>
+      <w:r>
+        <w:t>.</w:t>
+      </w:r>
+    </w:p>
+    <w:p>
+      <w:r>
+        <w:t xml:space="preserve">FinDocParser: </w:t>
+      </w:r>
+      <w:r>
+        <w:t xml:space="preserve">This class parses the financial document JSONs. In </w:t>
+      </w:r>
+      <w:r>
+        <w:t>this implementation the parser</w:t>
+      </w:r>
+      <w:r>
+        <w:t xml:space="preserve"> can handle Balance Sheets, Cash Flow Statement, Income Statement, and Key Financial Ratios</w:t>
+      </w:r>
+      <w:r>
+        <w:t>.</w:t>
+      </w:r>
+    </w:p>
+    <w:p>
+      <w:r>
+        <w:t xml:space="preserve">NodeCommunicator: </w:t>
+      </w:r>
+      <w:r>
+        <w:t>The NodeCommunicator class runs in intervals to comm</w:t>
+      </w:r>
+      <w:r>
+        <w:t>unicate with the Node.js codes.</w:t>
+      </w:r>
+      <w:r>
+        <w:t xml:space="preserve"> It waits for a start message and periodically </w:t>
+      </w:r>
+      <w:r>
+        <w:t>utilizes</w:t>
+      </w:r>
+      <w:r>
+        <w:t xml:space="preserve"> the FinD</w:t>
+      </w:r>
+      <w:r>
+        <w:t xml:space="preserve">ocParser and Valuator </w:t>
+      </w:r>
+      <w:r>
+        <w:t>to interpret the JSONs and send a JSON back to Node. It utilizes the Singleton pattern.</w:t>
+      </w:r>
+    </w:p>
+    <w:p>
+      <w:r>
+        <w:t xml:space="preserve">Valuator: </w:t>
+      </w:r>
+      <w:r>
+        <w:t>This class gets the financial data and calculates th</w:t>
+      </w:r>
+      <w:r>
+        <w:t xml:space="preserve">e various important ratios </w:t>
       </w:r>
       <w:bookmarkStart w:id="0" w:name="_GoBack"/>
       <w:bookmarkEnd w:id="0"/>
       <w:r>
-        <w:t>mentals!</w:t>
-      </w:r>
-    </w:p>
+        <w:t>along with the target book price.</w:t>
+      </w:r>
+    </w:p>
+    <w:p/>
     <w:p>
       <w:pPr>
         <w:jc w:val="center"/>
+        <w:rPr>
+          <w:sz w:val="44"/>
+          <w:szCs w:val="44"/>
+        </w:rPr>
       </w:pPr>
       <w:r>
+        <w:rPr>
+          <w:sz w:val="44"/>
+          <w:szCs w:val="44"/>
+        </w:rPr>
         <w:t>CLASS</w:t>
       </w:r>
       <w:r>
+        <w:rPr>
+          <w:sz w:val="44"/>
+          <w:szCs w:val="44"/>
+        </w:rPr>
         <w:t>/SEQUENCE</w:t>
       </w:r>
       <w:r>
+        <w:rPr>
+          <w:sz w:val="44"/>
+          <w:szCs w:val="44"/>
+        </w:rPr>
         <w:t xml:space="preserve"> DIAGRAMS</w:t>
       </w:r>
     </w:p>
     <w:p>
       <w:r>
-        <w:t>[Note: Class Diagram only available to java portion since my JS codes did not follow OOP design]</w:t>
+        <w:t>[Note: Class Diagram only available to java</w:t>
+      </w:r>
+      <w:r>
+        <w:t xml:space="preserve"> portion since my JS codes do</w:t>
+      </w:r>
+      <w:r>
+        <w:t xml:space="preserve"> not follow OOP design]</w:t>
       </w:r>
     </w:p>
     <w:p>
@@ -964,6 +1330,11 @@
       </w:r>
     </w:p>
     <w:p/>
+    <w:p/>
+    <w:p/>
+    <w:p/>
+    <w:p/>
+    <w:p/>
     <w:p>
       <w:r>
         <w:t>Making API calls:</w:t>
@@ -1018,6 +1389,20 @@
         </w:drawing>
       </w:r>
     </w:p>
+    <w:p/>
+    <w:p/>
+    <w:p/>
+    <w:p/>
+    <w:p/>
+    <w:p/>
+    <w:p/>
+    <w:p/>
+    <w:p/>
+    <w:p/>
+    <w:p/>
+    <w:p/>
+    <w:p/>
+    <w:p/>
     <w:p/>
     <w:p>
       <w:r>
@@ -1179,7 +1564,7 @@
             <w:bCs/>
             <w:noProof/>
           </w:rPr>
-          <w:t>6</w:t>
+          <w:t>8</w:t>
         </w:r>
         <w:r>
           <w:rPr>
@@ -1611,6 +1996,7 @@
   <w:style w:type="character" w:default="1" w:styleId="DefaultParagraphFont">
     <w:name w:val="Default Paragraph Font"/>
     <w:uiPriority w:val="1"/>
+    <w:semiHidden/>
     <w:unhideWhenUsed/>
   </w:style>
   <w:style w:type="table" w:default="1" w:styleId="TableNormal">
@@ -1713,514 +2099,6 @@
     </w:rPr>
   </w:style>
 </w:styles>
-</file>
-
-<file path=word/glossary/document.xml><?xml version="1.0" encoding="utf-8"?>
-<w:glossaryDocument xmlns:wpc="http://schemas.microsoft.com/office/word/2010/wordprocessingCanvas" xmlns:mc="http://schemas.openxmlformats.org/markup-compatibility/2006" xmlns:o="urn:schemas-microsoft-com:office:office" xmlns:r="http://schemas.openxmlformats.org/officeDocument/2006/relationships" xmlns:m="http://schemas.openxmlformats.org/officeDocument/2006/math" xmlns:v="urn:schemas-microsoft-com:vml" xmlns:wp14="http://schemas.microsoft.com/office/word/2010/wordprocessingDrawing" xmlns:wp="http://schemas.openxmlformats.org/drawingml/2006/wordprocessingDrawing" xmlns:w10="urn:schemas-microsoft-com:office:word" xmlns:w="http://schemas.openxmlformats.org/wordprocessingml/2006/main" xmlns:w14="http://schemas.microsoft.com/office/word/2010/wordml" xmlns:w15="http://schemas.microsoft.com/office/word/2012/wordml" xmlns:wpg="http://schemas.microsoft.com/office/word/2010/wordprocessingGroup" xmlns:wpi="http://schemas.microsoft.com/office/word/2010/wordprocessingInk" xmlns:wne="http://schemas.microsoft.com/office/word/2006/wordml" xmlns:wps="http://schemas.microsoft.com/office/word/2010/wordprocessingShape" mc:Ignorable="w14 w15 wp14"/>
-</file>
-
-<file path=word/glossary/fontTable.xml><?xml version="1.0" encoding="utf-8"?>
-<w:fonts xmlns:mc="http://schemas.openxmlformats.org/markup-compatibility/2006" xmlns:r="http://schemas.openxmlformats.org/officeDocument/2006/relationships" xmlns:w="http://schemas.openxmlformats.org/wordprocessingml/2006/main" xmlns:w14="http://schemas.microsoft.com/office/word/2010/wordml" xmlns:w15="http://schemas.microsoft.com/office/word/2012/wordml" mc:Ignorable="w14 w15">
-  <w:font w:name="Calibri">
-    <w:panose1 w:val="020F0502020204030204"/>
-    <w:charset w:val="00"/>
-    <w:family w:val="swiss"/>
-    <w:pitch w:val="variable"/>
-    <w:sig w:usb0="E00002FF" w:usb1="4000ACFF" w:usb2="00000001" w:usb3="00000000" w:csb0="0000019F" w:csb1="00000000"/>
-  </w:font>
-  <w:font w:name="Times New Roman">
-    <w:panose1 w:val="02020603050405020304"/>
-    <w:charset w:val="00"/>
-    <w:family w:val="roman"/>
-    <w:pitch w:val="variable"/>
-    <w:sig w:usb0="E0002EFF" w:usb1="C0007843" w:usb2="00000009" w:usb3="00000000" w:csb0="000001FF" w:csb1="00000000"/>
-  </w:font>
-  <w:font w:name="Calibri Light">
-    <w:panose1 w:val="020F0302020204030204"/>
-    <w:charset w:val="00"/>
-    <w:family w:val="swiss"/>
-    <w:pitch w:val="variable"/>
-    <w:sig w:usb0="A00002EF" w:usb1="4000207B" w:usb2="00000000" w:usb3="00000000" w:csb0="0000019F" w:csb1="00000000"/>
-  </w:font>
-</w:fonts>
-</file>
-
-<file path=word/glossary/settings.xml><?xml version="1.0" encoding="utf-8"?>
-<w:settings xmlns:mc="http://schemas.openxmlformats.org/markup-compatibility/2006" xmlns:o="urn:schemas-microsoft-com:office:office" xmlns:r="http://schemas.openxmlformats.org/officeDocument/2006/relationships" xmlns:m="http://schemas.openxmlformats.org/officeDocument/2006/math" xmlns:v="urn:schemas-microsoft-com:vml" xmlns:w10="urn:schemas-microsoft-com:office:word" xmlns:w="http://schemas.openxmlformats.org/wordprocessingml/2006/main" xmlns:w14="http://schemas.microsoft.com/office/word/2010/wordml" xmlns:w15="http://schemas.microsoft.com/office/word/2012/wordml" xmlns:sl="http://schemas.openxmlformats.org/schemaLibrary/2006/main" mc:Ignorable="w14 w15">
-  <w:view w:val="normal"/>
-  <w:defaultTabStop w:val="720"/>
-  <w:characterSpacingControl w:val="doNotCompress"/>
-  <w:compat>
-    <w:useFELayout/>
-    <w:compatSetting w:name="compatibilityMode" w:uri="http://schemas.microsoft.com/office/word" w:val="15"/>
-    <w:compatSetting w:name="overrideTableStyleFontSizeAndJustification" w:uri="http://schemas.microsoft.com/office/word" w:val="1"/>
-    <w:compatSetting w:name="enableOpenTypeFeatures" w:uri="http://schemas.microsoft.com/office/word" w:val="1"/>
-    <w:compatSetting w:name="doNotFlipMirrorIndents" w:uri="http://schemas.microsoft.com/office/word" w:val="1"/>
-    <w:compatSetting w:name="differentiateMultirowTableHeaders" w:uri="http://schemas.microsoft.com/office/word" w:val="1"/>
-  </w:compat>
-  <w:rsids>
-    <w:rsidRoot w:val="00DA299F"/>
-    <w:rsid w:val="00144DD6"/>
-    <w:rsid w:val="00DA299F"/>
-  </w:rsids>
-  <m:mathPr>
-    <m:mathFont m:val="Cambria Math"/>
-    <m:brkBin m:val="before"/>
-    <m:brkBinSub m:val="--"/>
-    <m:smallFrac m:val="0"/>
-    <m:dispDef/>
-    <m:lMargin m:val="0"/>
-    <m:rMargin m:val="0"/>
-    <m:defJc m:val="centerGroup"/>
-    <m:wrapIndent m:val="1440"/>
-    <m:intLim m:val="subSup"/>
-    <m:naryLim m:val="undOvr"/>
-  </m:mathPr>
-  <w:themeFontLang w:val="en-US"/>
-  <w:clrSchemeMapping w:bg1="light1" w:t1="dark1" w:bg2="light2" w:t2="dark2" w:accent1="accent1" w:accent2="accent2" w:accent3="accent3" w:accent4="accent4" w:accent5="accent5" w:accent6="accent6" w:hyperlink="hyperlink" w:followedHyperlink="followedHyperlink"/>
-  <w:decimalSymbol w:val="."/>
-  <w:listSeparator w:val=","/>
-  <w15:chartTrackingRefBased/>
-</w:settings>
-</file>
-
-<file path=word/glossary/styles.xml><?xml version="1.0" encoding="utf-8"?>
-<w:styles xmlns:mc="http://schemas.openxmlformats.org/markup-compatibility/2006" xmlns:r="http://schemas.openxmlformats.org/officeDocument/2006/relationships" xmlns:w="http://schemas.openxmlformats.org/wordprocessingml/2006/main" xmlns:w14="http://schemas.microsoft.com/office/word/2010/wordml" xmlns:w15="http://schemas.microsoft.com/office/word/2012/wordml" mc:Ignorable="w14 w15">
-  <w:docDefaults>
-    <w:rPrDefault>
-      <w:rPr>
-        <w:rFonts w:asciiTheme="minorHAnsi" w:eastAsiaTheme="minorEastAsia" w:hAnsiTheme="minorHAnsi" w:cstheme="minorBidi"/>
-        <w:sz w:val="22"/>
-        <w:szCs w:val="22"/>
-        <w:lang w:val="en-US" w:eastAsia="en-US" w:bidi="ar-SA"/>
-      </w:rPr>
-    </w:rPrDefault>
-    <w:pPrDefault>
-      <w:pPr>
-        <w:spacing w:after="160" w:line="259" w:lineRule="auto"/>
-      </w:pPr>
-    </w:pPrDefault>
-  </w:docDefaults>
-  <w:latentStyles w:defLockedState="0" w:defUIPriority="99" w:defSemiHidden="0" w:defUnhideWhenUsed="0" w:defQFormat="0" w:count="371">
-    <w:lsdException w:name="Normal" w:uiPriority="0" w:qFormat="1"/>
-    <w:lsdException w:name="heading 1" w:uiPriority="9" w:qFormat="1"/>
-    <w:lsdException w:name="heading 2" w:semiHidden="1" w:uiPriority="9" w:unhideWhenUsed="1" w:qFormat="1"/>
-    <w:lsdException w:name="heading 3" w:semiHidden="1" w:uiPriority="9" w:unhideWhenUsed="1" w:qFormat="1"/>
-    <w:lsdException w:name="heading 4" w:semiHidden="1" w:uiPriority="9" w:unhideWhenUsed="1" w:qFormat="1"/>
-    <w:lsdException w:name="heading 5" w:semiHidden="1" w:uiPriority="9" w:unhideWhenUsed="1" w:qFormat="1"/>
-    <w:lsdException w:name="heading 6" w:semiHidden="1" w:uiPriority="9" w:unhideWhenUsed="1" w:qFormat="1"/>
-    <w:lsdException w:name="heading 7" w:semiHidden="1" w:uiPriority="9" w:unhideWhenUsed="1" w:qFormat="1"/>
-    <w:lsdException w:name="heading 8" w:semiHidden="1" w:uiPriority="9" w:unhideWhenUsed="1" w:qFormat="1"/>
-    <w:lsdException w:name="heading 9" w:semiHidden="1" w:uiPriority="9" w:unhideWhenUsed="1" w:qFormat="1"/>
-    <w:lsdException w:name="index 1" w:semiHidden="1" w:unhideWhenUsed="1"/>
-    <w:lsdException w:name="index 2" w:semiHidden="1" w:unhideWhenUsed="1"/>
-    <w:lsdException w:name="index 3" w:semiHidden="1" w:unhideWhenUsed="1"/>
-    <w:lsdException w:name="index 4" w:semiHidden="1" w:unhideWhenUsed="1"/>
-    <w:lsdException w:name="index 5" w:semiHidden="1" w:unhideWhenUsed="1"/>
-    <w:lsdException w:name="index 6" w:semiHidden="1" w:unhideWhenUsed="1"/>
-    <w:lsdException w:name="index 7" w:semiHidden="1" w:unhideWhenUsed="1"/>
-    <w:lsdException w:name="index 8" w:semiHidden="1" w:unhideWhenUsed="1"/>
-    <w:lsdException w:name="index 9" w:semiHidden="1" w:unhideWhenUsed="1"/>
-    <w:lsdException w:name="toc 1" w:semiHidden="1" w:uiPriority="39" w:unhideWhenUsed="1"/>
-    <w:lsdException w:name="toc 2" w:semiHidden="1" w:uiPriority="39" w:unhideWhenUsed="1"/>
-    <w:lsdException w:name="toc 3" w:semiHidden="1" w:uiPriority="39" w:unhideWhenUsed="1"/>
-    <w:lsdException w:name="toc 4" w:semiHidden="1" w:uiPriority="39" w:unhideWhenUsed="1"/>
-    <w:lsdException w:name="toc 5" w:semiHidden="1" w:uiPriority="39" w:unhideWhenUsed="1"/>
-    <w:lsdException w:name="toc 6" w:semiHidden="1" w:uiPriority="39" w:unhideWhenUsed="1"/>
-    <w:lsdException w:name="toc 7" w:semiHidden="1" w:uiPriority="39" w:unhideWhenUsed="1"/>
-    <w:lsdException w:name="toc 8" w:semiHidden="1" w:uiPriority="39" w:unhideWhenUsed="1"/>
-    <w:lsdException w:name="toc 9" w:semiHidden="1" w:uiPriority="39" w:unhideWhenUsed="1"/>
-    <w:lsdException w:name="Normal Indent" w:semiHidden="1" w:unhideWhenUsed="1"/>
-    <w:lsdException w:name="footnote text" w:semiHidden="1" w:unhideWhenUsed="1"/>
-    <w:lsdException w:name="annotation text" w:semiHidden="1" w:unhideWhenUsed="1"/>
-    <w:lsdException w:name="header" w:semiHidden="1" w:unhideWhenUsed="1"/>
-    <w:lsdException w:name="footer" w:semiHidden="1" w:unhideWhenUsed="1"/>
-    <w:lsdException w:name="index heading" w:semiHidden="1" w:unhideWhenUsed="1"/>
-    <w:lsdException w:name="caption" w:semiHidden="1" w:uiPriority="35" w:unhideWhenUsed="1" w:qFormat="1"/>
-    <w:lsdException w:name="table of figures" w:semiHidden="1" w:unhideWhenUsed="1"/>
-    <w:lsdException w:name="envelope address" w:semiHidden="1" w:unhideWhenUsed="1"/>
-    <w:lsdException w:name="envelope return" w:semiHidden="1" w:unhideWhenUsed="1"/>
-    <w:lsdException w:name="footnote reference" w:semiHidden="1" w:unhideWhenUsed="1"/>
-    <w:lsdException w:name="annotation reference" w:semiHidden="1" w:unhideWhenUsed="1"/>
-    <w:lsdException w:name="line number" w:semiHidden="1" w:unhideWhenUsed="1"/>
-    <w:lsdException w:name="page number" w:semiHidden="1" w:unhideWhenUsed="1"/>
-    <w:lsdException w:name="endnote reference" w:semiHidden="1" w:unhideWhenUsed="1"/>
-    <w:lsdException w:name="endnote text" w:semiHidden="1" w:unhideWhenUsed="1"/>
-    <w:lsdException w:name="table of authorities" w:semiHidden="1" w:unhideWhenUsed="1"/>
-    <w:lsdException w:name="macro" w:semiHidden="1" w:unhideWhenUsed="1"/>
-    <w:lsdException w:name="toa heading" w:semiHidden="1" w:unhideWhenUsed="1"/>
-    <w:lsdException w:name="List" w:semiHidden="1" w:unhideWhenUsed="1"/>
-    <w:lsdException w:name="List Bullet" w:semiHidden="1" w:unhideWhenUsed="1"/>
-    <w:lsdException w:name="List Number" w:semiHidden="1" w:unhideWhenUsed="1"/>
-    <w:lsdException w:name="List 2" w:semiHidden="1" w:unhideWhenUsed="1"/>
-    <w:lsdException w:name="List 3" w:semiHidden="1" w:unhideWhenUsed="1"/>
-    <w:lsdException w:name="List 4" w:semiHidden="1" w:unhideWhenUsed="1"/>
-    <w:lsdException w:name="List 5" w:semiHidden="1" w:unhideWhenUsed="1"/>
-    <w:lsdException w:name="List Bullet 2" w:semiHidden="1" w:unhideWhenUsed="1"/>
-    <w:lsdException w:name="List Bullet 3" w:semiHidden="1" w:unhideWhenUsed="1"/>
-    <w:lsdException w:name="List Bullet 4" w:semiHidden="1" w:unhideWhenUsed="1"/>
-    <w:lsdException w:name="List Bullet 5" w:semiHidden="1" w:unhideWhenUsed="1"/>
-    <w:lsdException w:name="List Number 2" w:semiHidden="1" w:unhideWhenUsed="1"/>
-    <w:lsdException w:name="List Number 3" w:semiHidden="1" w:unhideWhenUsed="1"/>
-    <w:lsdException w:name="List Number 4" w:semiHidden="1" w:unhideWhenUsed="1"/>
-    <w:lsdException w:name="List Number 5" w:semiHidden="1" w:unhideWhenUsed="1"/>
-    <w:lsdException w:name="Title" w:uiPriority="10" w:qFormat="1"/>
-    <w:lsdException w:name="Closing" w:semiHidden="1" w:unhideWhenUsed="1"/>
-    <w:lsdException w:name="Signature" w:semiHidden="1" w:unhideWhenUsed="1"/>
-    <w:lsdException w:name="Default Paragraph Font" w:semiHidden="1" w:uiPriority="1" w:unhideWhenUsed="1"/>
-    <w:lsdException w:name="Body Text" w:semiHidden="1" w:unhideWhenUsed="1"/>
-    <w:lsdException w:name="Body Text Indent" w:semiHidden="1" w:unhideWhenUsed="1"/>
-    <w:lsdException w:name="List Continue" w:semiHidden="1" w:unhideWhenUsed="1"/>
-    <w:lsdException w:name="List Continue 2" w:semiHidden="1" w:unhideWhenUsed="1"/>
-    <w:lsdException w:name="List Continue 3" w:semiHidden="1" w:unhideWhenUsed="1"/>
-    <w:lsdException w:name="List Continue 4" w:semiHidden="1" w:unhideWhenUsed="1"/>
-    <w:lsdException w:name="List Continue 5" w:semiHidden="1" w:unhideWhenUsed="1"/>
-    <w:lsdException w:name="Message Header" w:semiHidden="1" w:unhideWhenUsed="1"/>
-    <w:lsdException w:name="Subtitle" w:uiPriority="11" w:qFormat="1"/>
-    <w:lsdException w:name="Salutation" w:semiHidden="1" w:unhideWhenUsed="1"/>
-    <w:lsdException w:name="Date" w:semiHidden="1" w:unhideWhenUsed="1"/>
-    <w:lsdException w:name="Body Text First Indent" w:semiHidden="1" w:unhideWhenUsed="1"/>
-    <w:lsdException w:name="Body Text First Indent 2" w:semiHidden="1" w:unhideWhenUsed="1"/>
-    <w:lsdException w:name="Note Heading" w:semiHidden="1" w:unhideWhenUsed="1"/>
-    <w:lsdException w:name="Body Text 2" w:semiHidden="1" w:unhideWhenUsed="1"/>
-    <w:lsdException w:name="Body Text 3" w:semiHidden="1" w:unhideWhenUsed="1"/>
-    <w:lsdException w:name="Body Text Indent 2" w:semiHidden="1" w:unhideWhenUsed="1"/>
-    <w:lsdException w:name="Body Text Indent 3" w:semiHidden="1" w:unhideWhenUsed="1"/>
-    <w:lsdException w:name="Block Text" w:semiHidden="1" w:unhideWhenUsed="1"/>
-    <w:lsdException w:name="Hyperlink" w:semiHidden="1" w:unhideWhenUsed="1"/>
-    <w:lsdException w:name="FollowedHyperlink" w:semiHidden="1" w:unhideWhenUsed="1"/>
-    <w:lsdException w:name="Strong" w:uiPriority="22" w:qFormat="1"/>
-    <w:lsdException w:name="Emphasis" w:uiPriority="20" w:qFormat="1"/>
-    <w:lsdException w:name="Document Map" w:semiHidden="1" w:unhideWhenUsed="1"/>
-    <w:lsdException w:name="Plain Text" w:semiHidden="1" w:unhideWhenUsed="1"/>
-    <w:lsdException w:name="E-mail Signature" w:semiHidden="1" w:unhideWhenUsed="1"/>
-    <w:lsdException w:name="HTML Top of Form" w:semiHidden="1" w:unhideWhenUsed="1"/>
-    <w:lsdException w:name="HTML Bottom of Form" w:semiHidden="1" w:unhideWhenUsed="1"/>
-    <w:lsdException w:name="Normal (Web)" w:semiHidden="1" w:unhideWhenUsed="1"/>
-    <w:lsdException w:name="HTML Acronym" w:semiHidden="1" w:unhideWhenUsed="1"/>
-    <w:lsdException w:name="HTML Address" w:semiHidden="1" w:unhideWhenUsed="1"/>
-    <w:lsdException w:name="HTML Cite" w:semiHidden="1" w:unhideWhenUsed="1"/>
-    <w:lsdException w:name="HTML Code" w:semiHidden="1" w:unhideWhenUsed="1"/>
-    <w:lsdException w:name="HTML Definition" w:semiHidden="1" w:unhideWhenUsed="1"/>
-    <w:lsdException w:name="HTML Keyboard" w:semiHidden="1" w:unhideWhenUsed="1"/>
-    <w:lsdException w:name="HTML Preformatted" w:semiHidden="1" w:unhideWhenUsed="1"/>
-    <w:lsdException w:name="HTML Sample" w:semiHidden="1" w:unhideWhenUsed="1"/>
-    <w:lsdException w:name="HTML Typewriter" w:semiHidden="1" w:unhideWhenUsed="1"/>
-    <w:lsdException w:name="HTML Variable" w:semiHidden="1" w:unhideWhenUsed="1"/>
-    <w:lsdException w:name="Normal Table" w:semiHidden="1" w:unhideWhenUsed="1"/>
-    <w:lsdException w:name="annotation subject" w:semiHidden="1" w:unhideWhenUsed="1"/>
-    <w:lsdException w:name="No List" w:semiHidden="1" w:unhideWhenUsed="1"/>
-    <w:lsdException w:name="Outline List 1" w:semiHidden="1" w:unhideWhenUsed="1"/>
-    <w:lsdException w:name="Outline List 2" w:semiHidden="1" w:unhideWhenUsed="1"/>
-    <w:lsdException w:name="Outline List 3" w:semiHidden="1" w:unhideWhenUsed="1"/>
-    <w:lsdException w:name="Table Simple 1" w:semiHidden="1" w:unhideWhenUsed="1"/>
-    <w:lsdException w:name="Table Simple 2" w:semiHidden="1" w:unhideWhenUsed="1"/>
-    <w:lsdException w:name="Table Simple 3" w:semiHidden="1" w:unhideWhenUsed="1"/>
-    <w:lsdException w:name="Table Classic 1" w:semiHidden="1" w:unhideWhenUsed="1"/>
-    <w:lsdException w:name="Table Classic 2" w:semiHidden="1" w:unhideWhenUsed="1"/>
-    <w:lsdException w:name="Table Classic 3" w:semiHidden="1" w:unhideWhenUsed="1"/>
-    <w:lsdException w:name="Table Classic 4" w:semiHidden="1" w:unhideWhenUsed="1"/>
-    <w:lsdException w:name="Table Colorful 1" w:semiHidden="1" w:unhideWhenUsed="1"/>
-    <w:lsdException w:name="Table Colorful 2" w:semiHidden="1" w:unhideWhenUsed="1"/>
-    <w:lsdException w:name="Table Colorful 3" w:semiHidden="1" w:unhideWhenUsed="1"/>
-    <w:lsdException w:name="Table Columns 1" w:semiHidden="1" w:unhideWhenUsed="1"/>
-    <w:lsdException w:name="Table Columns 2" w:semiHidden="1" w:unhideWhenUsed="1"/>
-    <w:lsdException w:name="Table Columns 3" w:semiHidden="1" w:unhideWhenUsed="1"/>
-    <w:lsdException w:name="Table Columns 4" w:semiHidden="1" w:unhideWhenUsed="1"/>
-    <w:lsdException w:name="Table Columns 5" w:semiHidden="1" w:unhideWhenUsed="1"/>
-    <w:lsdException w:name="Table Grid 1" w:semiHidden="1" w:unhideWhenUsed="1"/>
-    <w:lsdException w:name="Table Grid 2" w:semiHidden="1" w:unhideWhenUsed="1"/>
-    <w:lsdException w:name="Table Grid 3" w:semiHidden="1" w:unhideWhenUsed="1"/>
-    <w:lsdException w:name="Table Grid 4" w:semiHidden="1" w:unhideWhenUsed="1"/>
-    <w:lsdException w:name="Table Grid 5" w:semiHidden="1" w:unhideWhenUsed="1"/>
-    <w:lsdException w:name="Table Grid 6" w:semiHidden="1" w:unhideWhenUsed="1"/>
-    <w:lsdException w:name="Table Grid 7" w:semiHidden="1" w:unhideWhenUsed="1"/>
-    <w:lsdException w:name="Table Grid 8" w:semiHidden="1" w:unhideWhenUsed="1"/>
-    <w:lsdException w:name="Table List 1" w:semiHidden="1" w:unhideWhenUsed="1"/>
-    <w:lsdException w:name="Table List 2" w:semiHidden="1" w:unhideWhenUsed="1"/>
-    <w:lsdException w:name="Table List 3" w:semiHidden="1" w:unhideWhenUsed="1"/>
-    <w:lsdException w:name="Table List 4" w:semiHidden="1" w:unhideWhenUsed="1"/>
-    <w:lsdException w:name="Table List 5" w:semiHidden="1" w:unhideWhenUsed="1"/>
-    <w:lsdException w:name="Table List 6" w:semiHidden="1" w:unhideWhenUsed="1"/>
-    <w:lsdException w:name="Table List 7" w:semiHidden="1" w:unhideWhenUsed="1"/>
-    <w:lsdException w:name="Table List 8" w:semiHidden="1" w:unhideWhenUsed="1"/>
-    <w:lsdException w:name="Table 3D effects 1" w:semiHidden="1" w:unhideWhenUsed="1"/>
-    <w:lsdException w:name="Table 3D effects 2" w:semiHidden="1" w:unhideWhenUsed="1"/>
-    <w:lsdException w:name="Table 3D effects 3" w:semiHidden="1" w:unhideWhenUsed="1"/>
-    <w:lsdException w:name="Table Contemporary" w:semiHidden="1" w:unhideWhenUsed="1"/>
-    <w:lsdException w:name="Table Elegant" w:semiHidden="1" w:unhideWhenUsed="1"/>
-    <w:lsdException w:name="Table Professional" w:semiHidden="1" w:unhideWhenUsed="1"/>
-    <w:lsdException w:name="Table Subtle 1" w:semiHidden="1" w:unhideWhenUsed="1"/>
-    <w:lsdException w:name="Table Subtle 2" w:semiHidden="1" w:unhideWhenUsed="1"/>
-    <w:lsdException w:name="Table Web 1" w:semiHidden="1" w:unhideWhenUsed="1"/>
-    <w:lsdException w:name="Table Web 2" w:semiHidden="1" w:unhideWhenUsed="1"/>
-    <w:lsdException w:name="Table Web 3" w:semiHidden="1" w:unhideWhenUsed="1"/>
-    <w:lsdException w:name="Balloon Text" w:semiHidden="1" w:unhideWhenUsed="1"/>
-    <w:lsdException w:name="Table Grid" w:uiPriority="39"/>
-    <w:lsdException w:name="Table Theme" w:semiHidden="1" w:unhideWhenUsed="1"/>
-    <w:lsdException w:name="Placeholder Text" w:semiHidden="1"/>
-    <w:lsdException w:name="No Spacing" w:uiPriority="1" w:qFormat="1"/>
-    <w:lsdException w:name="Light Shading" w:uiPriority="60"/>
-    <w:lsdException w:name="Light List" w:uiPriority="61"/>
-    <w:lsdException w:name="Light Grid" w:uiPriority="62"/>
-    <w:lsdException w:name="Medium Shading 1" w:uiPriority="63"/>
-    <w:lsdException w:name="Medium Shading 2" w:uiPriority="64"/>
-    <w:lsdException w:name="Medium List 1" w:uiPriority="65"/>
-    <w:lsdException w:name="Medium List 2" w:uiPriority="66"/>
-    <w:lsdException w:name="Medium Grid 1" w:uiPriority="67"/>
-    <w:lsdException w:name="Medium Grid 2" w:uiPriority="68"/>
-    <w:lsdException w:name="Medium Grid 3" w:uiPriority="69"/>
-    <w:lsdException w:name="Dark List" w:uiPriority="70"/>
-    <w:lsdException w:name="Colorful Shading" w:uiPriority="71"/>
-    <w:lsdException w:name="Colorful List" w:uiPriority="72"/>
-    <w:lsdException w:name="Colorful Grid" w:uiPriority="73"/>
-    <w:lsdException w:name="Light Shading Accent 1" w:uiPriority="60"/>
-    <w:lsdException w:name="Light List Accent 1" w:uiPriority="61"/>
-    <w:lsdException w:name="Light Grid Accent 1" w:uiPriority="62"/>
-    <w:lsdException w:name="Medium Shading 1 Accent 1" w:uiPriority="63"/>
-    <w:lsdException w:name="Medium Shading 2 Accent 1" w:uiPriority="64"/>
-    <w:lsdException w:name="Medium List 1 Accent 1" w:uiPriority="65"/>
-    <w:lsdException w:name="Revision" w:semiHidden="1"/>
-    <w:lsdException w:name="List Paragraph" w:uiPriority="34" w:qFormat="1"/>
-    <w:lsdException w:name="Quote" w:uiPriority="29" w:qFormat="1"/>
-    <w:lsdException w:name="Intense Quote" w:uiPriority="30" w:qFormat="1"/>
-    <w:lsdException w:name="Medium List 2 Accent 1" w:uiPriority="66"/>
-    <w:lsdException w:name="Medium Grid 1 Accent 1" w:uiPriority="67"/>
-    <w:lsdException w:name="Medium Grid 2 Accent 1" w:uiPriority="68"/>
-    <w:lsdException w:name="Medium Grid 3 Accent 1" w:uiPriority="69"/>
-    <w:lsdException w:name="Dark List Accent 1" w:uiPriority="70"/>
-    <w:lsdException w:name="Colorful Shading Accent 1" w:uiPriority="71"/>
-    <w:lsdException w:name="Colorful List Accent 1" w:uiPriority="72"/>
-    <w:lsdException w:name="Colorful Grid Accent 1" w:uiPriority="73"/>
-    <w:lsdException w:name="Light Shading Accent 2" w:uiPriority="60"/>
-    <w:lsdException w:name="Light List Accent 2" w:uiPriority="61"/>
-    <w:lsdException w:name="Light Grid Accent 2" w:uiPriority="62"/>
-    <w:lsdException w:name="Medium Shading 1 Accent 2" w:uiPriority="63"/>
-    <w:lsdException w:name="Medium Shading 2 Accent 2" w:uiPriority="64"/>
-    <w:lsdException w:name="Medium List 1 Accent 2" w:uiPriority="65"/>
-    <w:lsdException w:name="Medium List 2 Accent 2" w:uiPriority="66"/>
-    <w:lsdException w:name="Medium Grid 1 Accent 2" w:uiPriority="67"/>
-    <w:lsdException w:name="Medium Grid 2 Accent 2" w:uiPriority="68"/>
-    <w:lsdException w:name="Medium Grid 3 Accent 2" w:uiPriority="69"/>
-    <w:lsdException w:name="Dark List Accent 2" w:uiPriority="70"/>
-    <w:lsdException w:name="Colorful Shading Accent 2" w:uiPriority="71"/>
-    <w:lsdException w:name="Colorful List Accent 2" w:uiPriority="72"/>
-    <w:lsdException w:name="Colorful Grid Accent 2" w:uiPriority="73"/>
-    <w:lsdException w:name="Light Shading Accent 3" w:uiPriority="60"/>
-    <w:lsdException w:name="Light List Accent 3" w:uiPriority="61"/>
-    <w:lsdException w:name="Light Grid Accent 3" w:uiPriority="62"/>
-    <w:lsdException w:name="Medium Shading 1 Accent 3" w:uiPriority="63"/>
-    <w:lsdException w:name="Medium Shading 2 Accent 3" w:uiPriority="64"/>
-    <w:lsdException w:name="Medium List 1 Accent 3" w:uiPriority="65"/>
-    <w:lsdException w:name="Medium List 2 Accent 3" w:uiPriority="66"/>
-    <w:lsdException w:name="Medium Grid 1 Accent 3" w:uiPriority="67"/>
-    <w:lsdException w:name="Medium Grid 2 Accent 3" w:uiPriority="68"/>
-    <w:lsdException w:name="Medium Grid 3 Accent 3" w:uiPriority="69"/>
-    <w:lsdException w:name="Dark List Accent 3" w:uiPriority="70"/>
-    <w:lsdException w:name="Colorful Shading Accent 3" w:uiPriority="71"/>
-    <w:lsdException w:name="Colorful List Accent 3" w:uiPriority="72"/>
-    <w:lsdException w:name="Colorful Grid Accent 3" w:uiPriority="73"/>
-    <w:lsdException w:name="Light Shading Accent 4" w:uiPriority="60"/>
-    <w:lsdException w:name="Light List Accent 4" w:uiPriority="61"/>
-    <w:lsdException w:name="Light Grid Accent 4" w:uiPriority="62"/>
-    <w:lsdException w:name="Medium Shading 1 Accent 4" w:uiPriority="63"/>
-    <w:lsdException w:name="Medium Shading 2 Accent 4" w:uiPriority="64"/>
-    <w:lsdException w:name="Medium List 1 Accent 4" w:uiPriority="65"/>
-    <w:lsdException w:name="Medium List 2 Accent 4" w:uiPriority="66"/>
-    <w:lsdException w:name="Medium Grid 1 Accent 4" w:uiPriority="67"/>
-    <w:lsdException w:name="Medium Grid 2 Accent 4" w:uiPriority="68"/>
-    <w:lsdException w:name="Medium Grid 3 Accent 4" w:uiPriority="69"/>
-    <w:lsdException w:name="Dark List Accent 4" w:uiPriority="70"/>
-    <w:lsdException w:name="Colorful Shading Accent 4" w:uiPriority="71"/>
-    <w:lsdException w:name="Colorful List Accent 4" w:uiPriority="72"/>
-    <w:lsdException w:name="Colorful Grid Accent 4" w:uiPriority="73"/>
-    <w:lsdException w:name="Light Shading Accent 5" w:uiPriority="60"/>
-    <w:lsdException w:name="Light List Accent 5" w:uiPriority="61"/>
-    <w:lsdException w:name="Light Grid Accent 5" w:uiPriority="62"/>
-    <w:lsdException w:name="Medium Shading 1 Accent 5" w:uiPriority="63"/>
-    <w:lsdException w:name="Medium Shading 2 Accent 5" w:uiPriority="64"/>
-    <w:lsdException w:name="Medium List 1 Accent 5" w:uiPriority="65"/>
-    <w:lsdException w:name="Medium List 2 Accent 5" w:uiPriority="66"/>
-    <w:lsdException w:name="Medium Grid 1 Accent 5" w:uiPriority="67"/>
-    <w:lsdException w:name="Medium Grid 2 Accent 5" w:uiPriority="68"/>
-    <w:lsdException w:name="Medium Grid 3 Accent 5" w:uiPriority="69"/>
-    <w:lsdException w:name="Dark List Accent 5" w:uiPriority="70"/>
-    <w:lsdException w:name="Colorful Shading Accent 5" w:uiPriority="71"/>
-    <w:lsdException w:name="Colorful List Accent 5" w:uiPriority="72"/>
-    <w:lsdException w:name="Colorful Grid Accent 5" w:uiPriority="73"/>
-    <w:lsdException w:name="Light Shading Accent 6" w:uiPriority="60"/>
-    <w:lsdException w:name="Light List Accent 6" w:uiPriority="61"/>
-    <w:lsdException w:name="Light Grid Accent 6" w:uiPriority="62"/>
-    <w:lsdException w:name="Medium Shading 1 Accent 6" w:uiPriority="63"/>
-    <w:lsdException w:name="Medium Shading 2 Accent 6" w:uiPriority="64"/>
-    <w:lsdException w:name="Medium List 1 Accent 6" w:uiPriority="65"/>
-    <w:lsdException w:name="Medium List 2 Accent 6" w:uiPriority="66"/>
-    <w:lsdException w:name="Medium Grid 1 Accent 6" w:uiPriority="67"/>
-    <w:lsdException w:name="Medium Grid 2 Accent 6" w:uiPriority="68"/>
-    <w:lsdException w:name="Medium Grid 3 Accent 6" w:uiPriority="69"/>
-    <w:lsdException w:name="Dark List Accent 6" w:uiPriority="70"/>
-    <w:lsdException w:name="Colorful Shading Accent 6" w:uiPriority="71"/>
-    <w:lsdException w:name="Colorful List Accent 6" w:uiPriority="72"/>
-    <w:lsdException w:name="Colorful Grid Accent 6" w:uiPriority="73"/>
-    <w:lsdException w:name="Subtle Emphasis" w:uiPriority="19" w:qFormat="1"/>
-    <w:lsdException w:name="Intense Emphasis" w:uiPriority="21" w:qFormat="1"/>
-    <w:lsdException w:name="Subtle Reference" w:uiPriority="31" w:qFormat="1"/>
-    <w:lsdException w:name="Intense Reference" w:uiPriority="32" w:qFormat="1"/>
-    <w:lsdException w:name="Book Title" w:uiPriority="33" w:qFormat="1"/>
-    <w:lsdException w:name="Bibliography" w:semiHidden="1" w:uiPriority="37" w:unhideWhenUsed="1"/>
-    <w:lsdException w:name="TOC Heading" w:semiHidden="1" w:uiPriority="39" w:unhideWhenUsed="1" w:qFormat="1"/>
-    <w:lsdException w:name="Plain Table 1" w:uiPriority="41"/>
-    <w:lsdException w:name="Plain Table 2" w:uiPriority="42"/>
-    <w:lsdException w:name="Plain Table 3" w:uiPriority="43"/>
-    <w:lsdException w:name="Plain Table 4" w:uiPriority="44"/>
-    <w:lsdException w:name="Plain Table 5" w:uiPriority="45"/>
-    <w:lsdException w:name="Grid Table Light" w:uiPriority="40"/>
-    <w:lsdException w:name="Grid Table 1 Light" w:uiPriority="46"/>
-    <w:lsdException w:name="Grid Table 2" w:uiPriority="47"/>
-    <w:lsdException w:name="Grid Table 3" w:uiPriority="48"/>
-    <w:lsdException w:name="Grid Table 4" w:uiPriority="49"/>
-    <w:lsdException w:name="Grid Table 5 Dark" w:uiPriority="50"/>
-    <w:lsdException w:name="Grid Table 6 Colorful" w:uiPriority="51"/>
-    <w:lsdException w:name="Grid Table 7 Colorful" w:uiPriority="52"/>
-    <w:lsdException w:name="Grid Table 1 Light Accent 1" w:uiPriority="46"/>
-    <w:lsdException w:name="Grid Table 2 Accent 1" w:uiPriority="47"/>
-    <w:lsdException w:name="Grid Table 3 Accent 1" w:uiPriority="48"/>
-    <w:lsdException w:name="Grid Table 4 Accent 1" w:uiPriority="49"/>
-    <w:lsdException w:name="Grid Table 5 Dark Accent 1" w:uiPriority="50"/>
-    <w:lsdException w:name="Grid Table 6 Colorful Accent 1" w:uiPriority="51"/>
-    <w:lsdException w:name="Grid Table 7 Colorful Accent 1" w:uiPriority="52"/>
-    <w:lsdException w:name="Grid Table 1 Light Accent 2" w:uiPriority="46"/>
-    <w:lsdException w:name="Grid Table 2 Accent 2" w:uiPriority="47"/>
-    <w:lsdException w:name="Grid Table 3 Accent 2" w:uiPriority="48"/>
-    <w:lsdException w:name="Grid Table 4 Accent 2" w:uiPriority="49"/>
-    <w:lsdException w:name="Grid Table 5 Dark Accent 2" w:uiPriority="50"/>
-    <w:lsdException w:name="Grid Table 6 Colorful Accent 2" w:uiPriority="51"/>
-    <w:lsdException w:name="Grid Table 7 Colorful Accent 2" w:uiPriority="52"/>
-    <w:lsdException w:name="Grid Table 1 Light Accent 3" w:uiPriority="46"/>
-    <w:lsdException w:name="Grid Table 2 Accent 3" w:uiPriority="47"/>
-    <w:lsdException w:name="Grid Table 3 Accent 3" w:uiPriority="48"/>
-    <w:lsdException w:name="Grid Table 4 Accent 3" w:uiPriority="49"/>
-    <w:lsdException w:name="Grid Table 5 Dark Accent 3" w:uiPriority="50"/>
-    <w:lsdException w:name="Grid Table 6 Colorful Accent 3" w:uiPriority="51"/>
-    <w:lsdException w:name="Grid Table 7 Colorful Accent 3" w:uiPriority="52"/>
-    <w:lsdException w:name="Grid Table 1 Light Accent 4" w:uiPriority="46"/>
-    <w:lsdException w:name="Grid Table 2 Accent 4" w:uiPriority="47"/>
-    <w:lsdException w:name="Grid Table 3 Accent 4" w:uiPriority="48"/>
-    <w:lsdException w:name="Grid Table 4 Accent 4" w:uiPriority="49"/>
-    <w:lsdException w:name="Grid Table 5 Dark Accent 4" w:uiPriority="50"/>
-    <w:lsdException w:name="Grid Table 6 Colorful Accent 4" w:uiPriority="51"/>
-    <w:lsdException w:name="Grid Table 7 Colorful Accent 4" w:uiPriority="52"/>
-    <w:lsdException w:name="Grid Table 1 Light Accent 5" w:uiPriority="46"/>
-    <w:lsdException w:name="Grid Table 2 Accent 5" w:uiPriority="47"/>
-    <w:lsdException w:name="Grid Table 3 Accent 5" w:uiPriority="48"/>
-    <w:lsdException w:name="Grid Table 4 Accent 5" w:uiPriority="49"/>
-    <w:lsdException w:name="Grid Table 5 Dark Accent 5" w:uiPriority="50"/>
-    <w:lsdException w:name="Grid Table 6 Colorful Accent 5" w:uiPriority="51"/>
-    <w:lsdException w:name="Grid Table 7 Colorful Accent 5" w:uiPriority="52"/>
-    <w:lsdException w:name="Grid Table 1 Light Accent 6" w:uiPriority="46"/>
-    <w:lsdException w:name="Grid Table 2 Accent 6" w:uiPriority="47"/>
-    <w:lsdException w:name="Grid Table 3 Accent 6" w:uiPriority="48"/>
-    <w:lsdException w:name="Grid Table 4 Accent 6" w:uiPriority="49"/>
-    <w:lsdException w:name="Grid Table 5 Dark Accent 6" w:uiPriority="50"/>
-    <w:lsdException w:name="Grid Table 6 Colorful Accent 6" w:uiPriority="51"/>
-    <w:lsdException w:name="Grid Table 7 Colorful Accent 6" w:uiPriority="52"/>
-    <w:lsdException w:name="List Table 1 Light" w:uiPriority="46"/>
-    <w:lsdException w:name="List Table 2" w:uiPriority="47"/>
-    <w:lsdException w:name="List Table 3" w:uiPriority="48"/>
-    <w:lsdException w:name="List Table 4" w:uiPriority="49"/>
-    <w:lsdException w:name="List Table 5 Dark" w:uiPriority="50"/>
-    <w:lsdException w:name="List Table 6 Colorful" w:uiPriority="51"/>
-    <w:lsdException w:name="List Table 7 Colorful" w:uiPriority="52"/>
-    <w:lsdException w:name="List Table 1 Light Accent 1" w:uiPriority="46"/>
-    <w:lsdException w:name="List Table 2 Accent 1" w:uiPriority="47"/>
-    <w:lsdException w:name="List Table 3 Accent 1" w:uiPriority="48"/>
-    <w:lsdException w:name="List Table 4 Accent 1" w:uiPriority="49"/>
-    <w:lsdException w:name="List Table 5 Dark Accent 1" w:uiPriority="50"/>
-    <w:lsdException w:name="List Table 6 Colorful Accent 1" w:uiPriority="51"/>
-    <w:lsdException w:name="List Table 7 Colorful Accent 1" w:uiPriority="52"/>
-    <w:lsdException w:name="List Table 1 Light Accent 2" w:uiPriority="46"/>
-    <w:lsdException w:name="List Table 2 Accent 2" w:uiPriority="47"/>
-    <w:lsdException w:name="List Table 3 Accent 2" w:uiPriority="48"/>
-    <w:lsdException w:name="List Table 4 Accent 2" w:uiPriority="49"/>
-    <w:lsdException w:name="List Table 5 Dark Accent 2" w:uiPriority="50"/>
-    <w:lsdException w:name="List Table 6 Colorful Accent 2" w:uiPriority="51"/>
-    <w:lsdException w:name="List Table 7 Colorful Accent 2" w:uiPriority="52"/>
-    <w:lsdException w:name="List Table 1 Light Accent 3" w:uiPriority="46"/>
-    <w:lsdException w:name="List Table 2 Accent 3" w:uiPriority="47"/>
-    <w:lsdException w:name="List Table 3 Accent 3" w:uiPriority="48"/>
-    <w:lsdException w:name="List Table 4 Accent 3" w:uiPriority="49"/>
-    <w:lsdException w:name="List Table 5 Dark Accent 3" w:uiPriority="50"/>
-    <w:lsdException w:name="List Table 6 Colorful Accent 3" w:uiPriority="51"/>
-    <w:lsdException w:name="List Table 7 Colorful Accent 3" w:uiPriority="52"/>
-    <w:lsdException w:name="List Table 1 Light Accent 4" w:uiPriority="46"/>
-    <w:lsdException w:name="List Table 2 Accent 4" w:uiPriority="47"/>
-    <w:lsdException w:name="List Table 3 Accent 4" w:uiPriority="48"/>
-    <w:lsdException w:name="List Table 4 Accent 4" w:uiPriority="49"/>
-    <w:lsdException w:name="List Table 5 Dark Accent 4" w:uiPriority="50"/>
-    <w:lsdException w:name="List Table 6 Colorful Accent 4" w:uiPriority="51"/>
-    <w:lsdException w:name="List Table 7 Colorful Accent 4" w:uiPriority="52"/>
-    <w:lsdException w:name="List Table 1 Light Accent 5" w:uiPriority="46"/>
-    <w:lsdException w:name="List Table 2 Accent 5" w:uiPriority="47"/>
-    <w:lsdException w:name="List Table 3 Accent 5" w:uiPriority="48"/>
-    <w:lsdException w:name="List Table 4 Accent 5" w:uiPriority="49"/>
-    <w:lsdException w:name="List Table 5 Dark Accent 5" w:uiPriority="50"/>
-    <w:lsdException w:name="List Table 6 Colorful Accent 5" w:uiPriority="51"/>
-    <w:lsdException w:name="List Table 7 Colorful Accent 5" w:uiPriority="52"/>
-    <w:lsdException w:name="List Table 1 Light Accent 6" w:uiPriority="46"/>
-    <w:lsdException w:name="List Table 2 Accent 6" w:uiPriority="47"/>
-    <w:lsdException w:name="List Table 3 Accent 6" w:uiPriority="48"/>
-    <w:lsdException w:name="List Table 4 Accent 6" w:uiPriority="49"/>
-    <w:lsdException w:name="List Table 5 Dark Accent 6" w:uiPriority="50"/>
-    <w:lsdException w:name="List Table 6 Colorful Accent 6" w:uiPriority="51"/>
-    <w:lsdException w:name="List Table 7 Colorful Accent 6" w:uiPriority="52"/>
-  </w:latentStyles>
-  <w:style w:type="paragraph" w:default="1" w:styleId="Normal">
-    <w:name w:val="Normal"/>
-    <w:qFormat/>
-  </w:style>
-  <w:style w:type="character" w:default="1" w:styleId="DefaultParagraphFont">
-    <w:name w:val="Default Paragraph Font"/>
-    <w:uiPriority w:val="1"/>
-    <w:semiHidden/>
-    <w:unhideWhenUsed/>
-  </w:style>
-  <w:style w:type="table" w:default="1" w:styleId="TableNormal">
-    <w:name w:val="Normal Table"/>
-    <w:uiPriority w:val="99"/>
-    <w:semiHidden/>
-    <w:unhideWhenUsed/>
-    <w:tblPr>
-      <w:tblInd w:w="0" w:type="dxa"/>
-      <w:tblCellMar>
-        <w:top w:w="0" w:type="dxa"/>
-        <w:left w:w="108" w:type="dxa"/>
-        <w:bottom w:w="0" w:type="dxa"/>
-        <w:right w:w="108" w:type="dxa"/>
-      </w:tblCellMar>
-    </w:tblPr>
-  </w:style>
-  <w:style w:type="numbering" w:default="1" w:styleId="NoList">
-    <w:name w:val="No List"/>
-    <w:uiPriority w:val="99"/>
-    <w:semiHidden/>
-    <w:unhideWhenUsed/>
-  </w:style>
-  <w:style w:type="paragraph" w:customStyle="1" w:styleId="F7299D1178DD47918E2C3F4388C6C0DC">
-    <w:name w:val="F7299D1178DD47918E2C3F4388C6C0DC"/>
-    <w:rsid w:val="00DA299F"/>
-  </w:style>
-  <w:style w:type="paragraph" w:customStyle="1" w:styleId="0D3FD7C649C5496C8B0D5724D0995DB3">
-    <w:name w:val="0D3FD7C649C5496C8B0D5724D0995DB3"/>
-    <w:rsid w:val="00DA299F"/>
-  </w:style>
-</w:styles>
-</file>
-
-<file path=word/glossary/webSettings.xml><?xml version="1.0" encoding="utf-8"?>
-<w:webSettings xmlns:mc="http://schemas.openxmlformats.org/markup-compatibility/2006" xmlns:r="http://schemas.openxmlformats.org/officeDocument/2006/relationships" xmlns:w="http://schemas.openxmlformats.org/wordprocessingml/2006/main" xmlns:w14="http://schemas.microsoft.com/office/word/2010/wordml" xmlns:w15="http://schemas.microsoft.com/office/word/2012/wordml" mc:Ignorable="w14 w15">
-  <w:optimizeForBrowser/>
-  <w:allowPNG/>
-</w:webSettings>
 </file>
 
 <file path=word/theme/theme1.xml><?xml version="1.0" encoding="utf-8"?>
@@ -2489,7 +2367,7 @@
 </file>
 
 <file path=customXml/itemProps1.xml><?xml version="1.0" encoding="utf-8"?>
-<ds:datastoreItem xmlns:ds="http://schemas.openxmlformats.org/officeDocument/2006/customXml" ds:itemID="{617ADC6D-87BB-47A6-93F9-D31E71C269BE}">
+<ds:datastoreItem xmlns:ds="http://schemas.openxmlformats.org/officeDocument/2006/customXml" ds:itemID="{1BD6C9DB-0DBF-4215-A7CD-44AEB6807035}">
   <ds:schemaRefs>
     <ds:schemaRef ds:uri="http://schemas.openxmlformats.org/officeDocument/2006/bibliography"/>
   </ds:schemaRefs>

</xml_diff>